<commit_message>
Highlighted all the citations
</commit_message>
<xml_diff>
--- a/1final proposal (1)v3.0.docx
+++ b/1final proposal (1)v3.0.docx
@@ -394,6 +394,7 @@
         <w:jc w:val="center"/>
         <w:rPr>
           <w:rFonts w:ascii="Arial" w:hAnsi="Arial" w:cs="Arial"/>
+          <w:color w:val="FF0000"/>
         </w:rPr>
       </w:pPr>
     </w:p>
@@ -1516,20 +1517,9 @@
       <w:r>
         <w:rPr>
           <w:rFonts w:ascii="Arial" w:hAnsi="Arial" w:cs="Arial"/>
-        </w:rPr>
-        <w:t>[1][2][3</w:t>
-      </w:r>
-      <w:r>
-        <w:rPr>
-          <w:rFonts w:ascii="Arial" w:hAnsi="Arial" w:cs="Arial"/>
-        </w:rPr>
-        <w:t>]</w:t>
-      </w:r>
-      <w:r>
-        <w:rPr>
-          <w:rFonts w:ascii="Arial" w:hAnsi="Arial" w:cs="Arial"/>
-        </w:rPr>
-        <w:t>[4]</w:t>
+          <w:highlight w:val="yellow"/>
+        </w:rPr>
+        <w:t>[1][2][3][4]</w:t>
       </w:r>
       <w:r>
         <w:rPr>
@@ -1661,19 +1651,14 @@
         <w:rPr>
           <w:rFonts w:ascii="Arial" w:hAnsi="Arial" w:cs="Arial"/>
         </w:rPr>
-        <w:t>later analysis [5</w:t>
-      </w:r>
-      <w:r>
-        <w:rPr>
-          <w:rFonts w:ascii="Arial" w:hAnsi="Arial" w:cs="Arial"/>
-        </w:rPr>
-        <w:t>]</w:t>
-      </w:r>
-      <w:r>
-        <w:rPr>
-          <w:rFonts w:ascii="Arial" w:hAnsi="Arial" w:cs="Arial"/>
-        </w:rPr>
-        <w:t>[6][7]</w:t>
+        <w:t xml:space="preserve">later analysis </w:t>
+      </w:r>
+      <w:r>
+        <w:rPr>
+          <w:rFonts w:ascii="Arial" w:hAnsi="Arial" w:cs="Arial"/>
+          <w:highlight w:val="yellow"/>
+        </w:rPr>
+        <w:t>[5][6][7]</w:t>
       </w:r>
       <w:r>
         <w:rPr>
@@ -1715,13 +1700,14 @@
         <w:rPr>
           <w:rFonts w:ascii="Arial" w:hAnsi="Arial" w:cs="Arial"/>
         </w:rPr>
-        <w:t>mall amount of the population [8</w:t>
-      </w:r>
-      <w:r>
-        <w:rPr>
-          <w:rFonts w:ascii="Arial" w:hAnsi="Arial" w:cs="Arial"/>
-        </w:rPr>
-        <w:t>]</w:t>
+        <w:t xml:space="preserve">mall amount of the population </w:t>
+      </w:r>
+      <w:r>
+        <w:rPr>
+          <w:rFonts w:ascii="Arial" w:hAnsi="Arial" w:cs="Arial"/>
+          <w:highlight w:val="yellow"/>
+        </w:rPr>
+        <w:t>[8]</w:t>
       </w:r>
       <w:r>
         <w:rPr>
@@ -1738,6 +1724,7 @@
       <w:r>
         <w:rPr>
           <w:rFonts w:ascii="Arial" w:hAnsi="Arial" w:cs="Arial"/>
+          <w:highlight w:val="yellow"/>
         </w:rPr>
         <w:t>[9]</w:t>
       </w:r>
@@ -1976,19 +1963,14 @@
         <w:rPr>
           <w:rFonts w:ascii="Arial" w:hAnsi="Arial" w:cs="Arial"/>
         </w:rPr>
-        <w:t xml:space="preserve"> [</w:t>
-      </w:r>
-      <w:r>
-        <w:rPr>
-          <w:rFonts w:ascii="Arial" w:hAnsi="Arial" w:cs="Arial"/>
-        </w:rPr>
-        <w:t>10</w:t>
-      </w:r>
-      <w:r>
-        <w:rPr>
-          <w:rFonts w:ascii="Arial" w:hAnsi="Arial" w:cs="Arial"/>
-        </w:rPr>
-        <w:t>]</w:t>
+        <w:t xml:space="preserve"> </w:t>
+      </w:r>
+      <w:r>
+        <w:rPr>
+          <w:rFonts w:ascii="Arial" w:hAnsi="Arial" w:cs="Arial"/>
+          <w:highlight w:val="yellow"/>
+        </w:rPr>
+        <w:t>[10]</w:t>
       </w:r>
       <w:r>
         <w:rPr>
@@ -2317,7 +2299,14 @@
         <w:rPr>
           <w:rFonts w:ascii="Arial" w:hAnsi="Arial" w:cs="Arial"/>
         </w:rPr>
-        <w:t xml:space="preserve"> [11]</w:t>
+        <w:t xml:space="preserve"> </w:t>
+      </w:r>
+      <w:r>
+        <w:rPr>
+          <w:rFonts w:ascii="Arial" w:hAnsi="Arial" w:cs="Arial"/>
+          <w:highlight w:val="yellow"/>
+        </w:rPr>
+        <w:t>[11]</w:t>
       </w:r>
       <w:r>
         <w:rPr>
@@ -2618,14 +2607,27 @@
                             <w:r>
                               <w:t xml:space="preserve">Figure </w:t>
                             </w:r>
-                            <w:fldSimple w:instr=" SEQ Figure \* ARABIC ">
-                              <w:r>
-                                <w:rPr>
-                                  <w:noProof/>
-                                </w:rPr>
-                                <w:t>1</w:t>
-                              </w:r>
-                            </w:fldSimple>
+                            <w:r>
+                              <w:fldChar w:fldCharType="begin"/>
+                            </w:r>
+                            <w:r>
+                              <w:instrText xml:space="preserve"> SEQ Figure \* ARABIC </w:instrText>
+                            </w:r>
+                            <w:r>
+                              <w:fldChar w:fldCharType="separate"/>
+                            </w:r>
+                            <w:r>
+                              <w:rPr>
+                                <w:noProof/>
+                              </w:rPr>
+                              <w:t>1</w:t>
+                            </w:r>
+                            <w:r>
+                              <w:rPr>
+                                <w:noProof/>
+                              </w:rPr>
+                              <w:fldChar w:fldCharType="end"/>
+                            </w:r>
                             <w:r>
                               <w:t xml:space="preserve">. </w:t>
                             </w:r>
@@ -2655,14 +2657,15 @@
                                 <w:b w:val="0"/>
                                 <w:color w:val="auto"/>
                               </w:rPr>
-                              <w:t xml:space="preserve"> [11</w:t>
+                              <w:t xml:space="preserve"> </w:t>
                             </w:r>
                             <w:r>
                               <w:rPr>
                                 <w:b w:val="0"/>
                                 <w:color w:val="auto"/>
+                                <w:highlight w:val="yellow"/>
                               </w:rPr>
-                              <w:t>]</w:t>
+                              <w:t>[11]</w:t>
                             </w:r>
                             <w:r>
                               <w:rPr>
@@ -2711,14 +2714,27 @@
                       <w:r>
                         <w:t xml:space="preserve">Figure </w:t>
                       </w:r>
-                      <w:fldSimple w:instr=" SEQ Figure \* ARABIC ">
-                        <w:r>
-                          <w:rPr>
-                            <w:noProof/>
-                          </w:rPr>
-                          <w:t>1</w:t>
-                        </w:r>
-                      </w:fldSimple>
+                      <w:r>
+                        <w:fldChar w:fldCharType="begin"/>
+                      </w:r>
+                      <w:r>
+                        <w:instrText xml:space="preserve"> SEQ Figure \* ARABIC </w:instrText>
+                      </w:r>
+                      <w:r>
+                        <w:fldChar w:fldCharType="separate"/>
+                      </w:r>
+                      <w:r>
+                        <w:rPr>
+                          <w:noProof/>
+                        </w:rPr>
+                        <w:t>1</w:t>
+                      </w:r>
+                      <w:r>
+                        <w:rPr>
+                          <w:noProof/>
+                        </w:rPr>
+                        <w:fldChar w:fldCharType="end"/>
+                      </w:r>
                       <w:r>
                         <w:t xml:space="preserve">. </w:t>
                       </w:r>
@@ -2748,14 +2764,15 @@
                           <w:b w:val="0"/>
                           <w:color w:val="auto"/>
                         </w:rPr>
-                        <w:t xml:space="preserve"> [11</w:t>
+                        <w:t xml:space="preserve"> </w:t>
                       </w:r>
                       <w:r>
                         <w:rPr>
                           <w:b w:val="0"/>
                           <w:color w:val="auto"/>
+                          <w:highlight w:val="yellow"/>
                         </w:rPr>
-                        <w:t>]</w:t>
+                        <w:t>[11]</w:t>
                       </w:r>
                       <w:r>
                         <w:rPr>
@@ -3128,8 +3145,22 @@
       <w:r>
         <w:rPr>
           <w:rFonts w:ascii="Arial" w:hAnsi="Arial" w:cs="Arial"/>
-        </w:rPr>
-        <w:t>[1],[3]</w:t>
+          <w:highlight w:val="yellow"/>
+        </w:rPr>
+        <w:t>[1]</w:t>
+      </w:r>
+      <w:r>
+        <w:rPr>
+          <w:rFonts w:ascii="Arial" w:hAnsi="Arial" w:cs="Arial"/>
+        </w:rPr>
+        <w:t>,</w:t>
+      </w:r>
+      <w:r>
+        <w:rPr>
+          <w:rFonts w:ascii="Arial" w:hAnsi="Arial" w:cs="Arial"/>
+          <w:highlight w:val="yellow"/>
+        </w:rPr>
+        <w:t>[3]</w:t>
       </w:r>
       <w:r>
         <w:rPr>
@@ -3224,14 +3255,9 @@
       <w:r>
         <w:rPr>
           <w:rFonts w:ascii="Arial" w:hAnsi="Arial" w:cs="Arial"/>
-        </w:rPr>
-        <w:t>[11</w:t>
-      </w:r>
-      <w:r>
-        <w:rPr>
-          <w:rFonts w:ascii="Arial" w:hAnsi="Arial" w:cs="Arial"/>
-        </w:rPr>
-        <w:t>]</w:t>
+          <w:highlight w:val="yellow"/>
+        </w:rPr>
+        <w:t>[11]</w:t>
       </w:r>
       <w:r>
         <w:rPr>
@@ -3338,20 +3364,9 @@
       <w:r>
         <w:rPr>
           <w:rFonts w:ascii="Arial" w:hAnsi="Arial" w:cs="Arial"/>
-        </w:rPr>
-        <w:t>[</w:t>
-      </w:r>
-      <w:r>
-        <w:rPr>
-          <w:rFonts w:ascii="Arial" w:hAnsi="Arial" w:cs="Arial"/>
-        </w:rPr>
-        <w:t>11</w:t>
-      </w:r>
-      <w:r>
-        <w:rPr>
-          <w:rFonts w:ascii="Arial" w:hAnsi="Arial" w:cs="Arial"/>
-        </w:rPr>
-        <w:t>]</w:t>
+          <w:highlight w:val="yellow"/>
+        </w:rPr>
+        <w:t>[11]</w:t>
       </w:r>
       <w:r>
         <w:rPr>
@@ -3397,7 +3412,20 @@
         <w:rPr>
           <w:rFonts w:ascii="Arial" w:hAnsi="Arial" w:cs="Arial"/>
         </w:rPr>
-        <w:t>require licenses [12].</w:t>
+        <w:t xml:space="preserve">require licenses </w:t>
+      </w:r>
+      <w:r>
+        <w:rPr>
+          <w:rFonts w:ascii="Arial" w:hAnsi="Arial" w:cs="Arial"/>
+          <w:highlight w:val="yellow"/>
+        </w:rPr>
+        <w:t>[12]</w:t>
+      </w:r>
+      <w:r>
+        <w:rPr>
+          <w:rFonts w:ascii="Arial" w:hAnsi="Arial" w:cs="Arial"/>
+        </w:rPr>
+        <w:t>.</w:t>
       </w:r>
       <w:r>
         <w:rPr>
@@ -3492,14 +3520,9 @@
       <w:r>
         <w:rPr>
           <w:rFonts w:ascii="Arial" w:hAnsi="Arial" w:cs="Arial"/>
-        </w:rPr>
-        <w:t>[11</w:t>
-      </w:r>
-      <w:r>
-        <w:rPr>
-          <w:rFonts w:ascii="Arial" w:hAnsi="Arial" w:cs="Arial"/>
-        </w:rPr>
-        <w:t>]</w:t>
+          <w:highlight w:val="yellow"/>
+        </w:rPr>
+        <w:t>[11]</w:t>
       </w:r>
       <w:r>
         <w:rPr>
@@ -3594,14 +3617,9 @@
       <w:r>
         <w:rPr>
           <w:rFonts w:ascii="Arial" w:hAnsi="Arial" w:cs="Arial"/>
-        </w:rPr>
-        <w:t>[11</w:t>
-      </w:r>
-      <w:r>
-        <w:rPr>
-          <w:rFonts w:ascii="Arial" w:hAnsi="Arial" w:cs="Arial"/>
-        </w:rPr>
-        <w:t>]</w:t>
+          <w:highlight w:val="yellow"/>
+        </w:rPr>
+        <w:t>[11]</w:t>
       </w:r>
       <w:r>
         <w:rPr>
@@ -3938,17 +3956,30 @@
         <w:rPr>
           <w:rFonts w:ascii="Arial" w:hAnsi="Arial" w:cs="Arial"/>
         </w:rPr>
-        <w:t xml:space="preserve"> [13]. </w:t>
-      </w:r>
-      <w:r>
-        <w:rPr>
-          <w:rFonts w:ascii="Arial" w:hAnsi="Arial" w:cs="Arial"/>
-        </w:rPr>
         <w:t xml:space="preserve"> </w:t>
       </w:r>
       <w:r>
         <w:rPr>
           <w:rFonts w:ascii="Arial" w:hAnsi="Arial" w:cs="Arial"/>
+          <w:highlight w:val="yellow"/>
+        </w:rPr>
+        <w:t>[13]</w:t>
+      </w:r>
+      <w:r>
+        <w:rPr>
+          <w:rFonts w:ascii="Arial" w:hAnsi="Arial" w:cs="Arial"/>
+        </w:rPr>
+        <w:t xml:space="preserve">. </w:t>
+      </w:r>
+      <w:r>
+        <w:rPr>
+          <w:rFonts w:ascii="Arial" w:hAnsi="Arial" w:cs="Arial"/>
+        </w:rPr>
+        <w:t xml:space="preserve"> </w:t>
+      </w:r>
+      <w:r>
+        <w:rPr>
+          <w:rFonts w:ascii="Arial" w:hAnsi="Arial" w:cs="Arial"/>
         </w:rPr>
         <w:t xml:space="preserve">Python is </w:t>
       </w:r>
@@ -3986,17 +4017,30 @@
         <w:rPr>
           <w:rFonts w:ascii="Arial" w:hAnsi="Arial" w:cs="Arial"/>
         </w:rPr>
-        <w:t xml:space="preserve"> [14].</w:t>
-      </w:r>
-      <w:r>
-        <w:rPr>
-          <w:rFonts w:ascii="Arial" w:hAnsi="Arial" w:cs="Arial"/>
-        </w:rPr>
         <w:t xml:space="preserve"> </w:t>
       </w:r>
       <w:r>
         <w:rPr>
           <w:rFonts w:ascii="Arial" w:hAnsi="Arial" w:cs="Arial"/>
+          <w:highlight w:val="yellow"/>
+        </w:rPr>
+        <w:t>[14]</w:t>
+      </w:r>
+      <w:r>
+        <w:rPr>
+          <w:rFonts w:ascii="Arial" w:hAnsi="Arial" w:cs="Arial"/>
+        </w:rPr>
+        <w:t>.</w:t>
+      </w:r>
+      <w:r>
+        <w:rPr>
+          <w:rFonts w:ascii="Arial" w:hAnsi="Arial" w:cs="Arial"/>
+        </w:rPr>
+        <w:t xml:space="preserve"> </w:t>
+      </w:r>
+      <w:r>
+        <w:rPr>
+          <w:rFonts w:ascii="Arial" w:hAnsi="Arial" w:cs="Arial"/>
         </w:rPr>
         <w:t xml:space="preserve"> On the other hand, using another language, like MatLab, and r</w:t>
       </w:r>
@@ -4166,31 +4210,53 @@
         <w:rPr>
           <w:rFonts w:ascii="Arial" w:hAnsi="Arial" w:cs="Arial"/>
         </w:rPr>
-        <w:t xml:space="preserve"> [</w:t>
-      </w:r>
-      <w:r>
-        <w:rPr>
-          <w:rFonts w:ascii="Arial" w:hAnsi="Arial" w:cs="Arial"/>
-        </w:rPr>
-        <w:t>13],[14],[15</w:t>
-      </w:r>
-      <w:r>
-        <w:rPr>
-          <w:rFonts w:ascii="Arial" w:hAnsi="Arial" w:cs="Arial"/>
-        </w:rPr>
-        <w:t>],</w:t>
-      </w:r>
-      <w:r>
-        <w:rPr>
-          <w:rFonts w:ascii="Arial" w:hAnsi="Arial" w:cs="Arial"/>
-        </w:rPr>
-        <w:t>[16</w:t>
-      </w:r>
-      <w:r>
-        <w:rPr>
-          <w:rFonts w:ascii="Arial" w:hAnsi="Arial" w:cs="Arial"/>
-        </w:rPr>
-        <w:t>]</w:t>
+        <w:t xml:space="preserve"> </w:t>
+      </w:r>
+      <w:r>
+        <w:rPr>
+          <w:rFonts w:ascii="Arial" w:hAnsi="Arial" w:cs="Arial"/>
+          <w:highlight w:val="yellow"/>
+        </w:rPr>
+        <w:t>[13]</w:t>
+      </w:r>
+      <w:r>
+        <w:rPr>
+          <w:rFonts w:ascii="Arial" w:hAnsi="Arial" w:cs="Arial"/>
+        </w:rPr>
+        <w:t>,</w:t>
+      </w:r>
+      <w:r>
+        <w:rPr>
+          <w:rFonts w:ascii="Arial" w:hAnsi="Arial" w:cs="Arial"/>
+          <w:highlight w:val="yellow"/>
+        </w:rPr>
+        <w:t>[14]</w:t>
+      </w:r>
+      <w:r>
+        <w:rPr>
+          <w:rFonts w:ascii="Arial" w:hAnsi="Arial" w:cs="Arial"/>
+        </w:rPr>
+        <w:t>,</w:t>
+      </w:r>
+      <w:r>
+        <w:rPr>
+          <w:rFonts w:ascii="Arial" w:hAnsi="Arial" w:cs="Arial"/>
+          <w:highlight w:val="yellow"/>
+        </w:rPr>
+        <w:t>[15]</w:t>
+      </w:r>
+      <w:r>
+        <w:rPr>
+          <w:rFonts w:ascii="Arial" w:hAnsi="Arial" w:cs="Arial"/>
+        </w:rPr>
+        <w:t>,</w:t>
+      </w:r>
+      <w:r>
+        <w:rPr>
+          <w:rFonts w:ascii="Arial" w:hAnsi="Arial" w:cs="Arial"/>
+          <w:highlight w:val="yellow"/>
+        </w:rPr>
+        <w:t>[16]</w:t>
       </w:r>
       <w:r>
         <w:rPr>
@@ -4219,8 +4285,15 @@
       <w:r>
         <w:rPr>
           <w:rFonts w:ascii="Arial" w:hAnsi="Arial" w:cs="Arial"/>
-        </w:rPr>
-        <w:t xml:space="preserve">[15].  </w:t>
+          <w:highlight w:val="yellow"/>
+        </w:rPr>
+        <w:t>[15]</w:t>
+      </w:r>
+      <w:r>
+        <w:rPr>
+          <w:rFonts w:ascii="Arial" w:hAnsi="Arial" w:cs="Arial"/>
+        </w:rPr>
+        <w:t xml:space="preserve">.  </w:t>
       </w:r>
       <w:r>
         <w:rPr>
@@ -4232,7 +4305,14 @@
         <w:rPr>
           <w:rFonts w:ascii="Arial" w:hAnsi="Arial" w:cs="Arial"/>
         </w:rPr>
-        <w:t>program easier to write and read [16]</w:t>
+        <w:t xml:space="preserve">program easier to write and read </w:t>
+      </w:r>
+      <w:r>
+        <w:rPr>
+          <w:rFonts w:ascii="Arial" w:hAnsi="Arial" w:cs="Arial"/>
+          <w:highlight w:val="yellow"/>
+        </w:rPr>
+        <w:t>[16]</w:t>
       </w:r>
       <w:r>
         <w:rPr>
@@ -4297,7 +4377,14 @@
         <w:rPr>
           <w:rFonts w:ascii="Arial" w:hAnsi="Arial" w:cs="Arial"/>
         </w:rPr>
-        <w:t xml:space="preserve"> [18]</w:t>
+        <w:t xml:space="preserve"> </w:t>
+      </w:r>
+      <w:r>
+        <w:rPr>
+          <w:rFonts w:ascii="Arial" w:hAnsi="Arial" w:cs="Arial"/>
+          <w:highlight w:val="yellow"/>
+        </w:rPr>
+        <w:t>[18]</w:t>
       </w:r>
       <w:r>
         <w:rPr>
@@ -4531,15 +4618,9 @@
         <w:rPr>
           <w:rFonts w:ascii="Arial" w:eastAsia="Times New Roman" w:hAnsi="Arial" w:cs="Arial"/>
           <w:color w:val="000000"/>
-        </w:rPr>
-        <w:t>[11</w:t>
-      </w:r>
-      <w:r>
-        <w:rPr>
-          <w:rFonts w:ascii="Arial" w:eastAsia="Times New Roman" w:hAnsi="Arial" w:cs="Arial"/>
-          <w:color w:val="000000"/>
-        </w:rPr>
-        <w:t>]</w:t>
+          <w:highlight w:val="yellow"/>
+        </w:rPr>
+        <w:t>[11]</w:t>
       </w:r>
       <w:r>
         <w:rPr>
@@ -4690,21 +4771,15 @@
           <w:rFonts w:ascii="Arial" w:eastAsia="Times New Roman" w:hAnsi="Arial" w:cs="Arial"/>
           <w:color w:val="000000"/>
         </w:rPr>
-        <w:t xml:space="preserve"> [</w:t>
-      </w:r>
-      <w:r>
-        <w:rPr>
-          <w:rFonts w:ascii="Arial" w:eastAsia="Times New Roman" w:hAnsi="Arial" w:cs="Arial"/>
-          <w:color w:val="000000"/>
-        </w:rPr>
-        <w:t>17</w:t>
-      </w:r>
-      <w:r>
-        <w:rPr>
-          <w:rFonts w:ascii="Arial" w:eastAsia="Times New Roman" w:hAnsi="Arial" w:cs="Arial"/>
-          <w:color w:val="000000"/>
-        </w:rPr>
-        <w:t>]</w:t>
+        <w:t xml:space="preserve"> </w:t>
+      </w:r>
+      <w:r>
+        <w:rPr>
+          <w:rFonts w:ascii="Arial" w:eastAsia="Times New Roman" w:hAnsi="Arial" w:cs="Arial"/>
+          <w:color w:val="000000"/>
+          <w:highlight w:val="yellow"/>
+        </w:rPr>
+        <w:t>[17]</w:t>
       </w:r>
       <w:r>
         <w:rPr>
@@ -4725,21 +4800,15 @@
           <w:rFonts w:ascii="Arial" w:eastAsia="Times New Roman" w:hAnsi="Arial" w:cs="Arial"/>
           <w:color w:val="000000"/>
         </w:rPr>
-        <w:t xml:space="preserve"> [</w:t>
-      </w:r>
-      <w:r>
-        <w:rPr>
-          <w:rFonts w:ascii="Arial" w:eastAsia="Times New Roman" w:hAnsi="Arial" w:cs="Arial"/>
-          <w:color w:val="000000"/>
-        </w:rPr>
-        <w:t>22</w:t>
-      </w:r>
-      <w:r>
-        <w:rPr>
-          <w:rFonts w:ascii="Arial" w:eastAsia="Times New Roman" w:hAnsi="Arial" w:cs="Arial"/>
-          <w:color w:val="000000"/>
-        </w:rPr>
-        <w:t>]</w:t>
+        <w:t xml:space="preserve"> </w:t>
+      </w:r>
+      <w:r>
+        <w:rPr>
+          <w:rFonts w:ascii="Arial" w:eastAsia="Times New Roman" w:hAnsi="Arial" w:cs="Arial"/>
+          <w:color w:val="000000"/>
+          <w:highlight w:val="yellow"/>
+        </w:rPr>
+        <w:t>[22]</w:t>
       </w:r>
       <w:r>
         <w:rPr>
@@ -4781,14 +4850,15 @@
           <w:rFonts w:ascii="Arial" w:eastAsia="Times New Roman" w:hAnsi="Arial" w:cs="Arial"/>
           <w:color w:val="000000"/>
         </w:rPr>
-        <w:t xml:space="preserve"> [12</w:t>
-      </w:r>
-      <w:r>
-        <w:rPr>
-          <w:rFonts w:ascii="Arial" w:eastAsia="Times New Roman" w:hAnsi="Arial" w:cs="Arial"/>
-          <w:color w:val="000000"/>
-        </w:rPr>
-        <w:t>]</w:t>
+        <w:t xml:space="preserve"> </w:t>
+      </w:r>
+      <w:r>
+        <w:rPr>
+          <w:rFonts w:ascii="Arial" w:eastAsia="Times New Roman" w:hAnsi="Arial" w:cs="Arial"/>
+          <w:color w:val="000000"/>
+          <w:highlight w:val="yellow"/>
+        </w:rPr>
+        <w:t>[12]</w:t>
       </w:r>
       <w:r>
         <w:rPr>
@@ -5216,14 +5286,27 @@
                             <w:r>
                               <w:t xml:space="preserve">Figure </w:t>
                             </w:r>
-                            <w:fldSimple w:instr=" SEQ Figure \* ARABIC ">
-                              <w:r>
-                                <w:rPr>
-                                  <w:noProof/>
-                                </w:rPr>
-                                <w:t>2</w:t>
-                              </w:r>
-                            </w:fldSimple>
+                            <w:r>
+                              <w:fldChar w:fldCharType="begin"/>
+                            </w:r>
+                            <w:r>
+                              <w:instrText xml:space="preserve"> SEQ Figure \* ARABIC </w:instrText>
+                            </w:r>
+                            <w:r>
+                              <w:fldChar w:fldCharType="separate"/>
+                            </w:r>
+                            <w:r>
+                              <w:rPr>
+                                <w:noProof/>
+                              </w:rPr>
+                              <w:t>2</w:t>
+                            </w:r>
+                            <w:r>
+                              <w:rPr>
+                                <w:noProof/>
+                              </w:rPr>
+                              <w:fldChar w:fldCharType="end"/>
+                            </w:r>
                             <w:r>
                               <w:t xml:space="preserve">. </w:t>
                             </w:r>
@@ -5266,14 +5349,27 @@
                       <w:r>
                         <w:t xml:space="preserve">Figure </w:t>
                       </w:r>
-                      <w:fldSimple w:instr=" SEQ Figure \* ARABIC ">
-                        <w:r>
-                          <w:rPr>
-                            <w:noProof/>
-                          </w:rPr>
-                          <w:t>2</w:t>
-                        </w:r>
-                      </w:fldSimple>
+                      <w:r>
+                        <w:fldChar w:fldCharType="begin"/>
+                      </w:r>
+                      <w:r>
+                        <w:instrText xml:space="preserve"> SEQ Figure \* ARABIC </w:instrText>
+                      </w:r>
+                      <w:r>
+                        <w:fldChar w:fldCharType="separate"/>
+                      </w:r>
+                      <w:r>
+                        <w:rPr>
+                          <w:noProof/>
+                        </w:rPr>
+                        <w:t>2</w:t>
+                      </w:r>
+                      <w:r>
+                        <w:rPr>
+                          <w:noProof/>
+                        </w:rPr>
+                        <w:fldChar w:fldCharType="end"/>
+                      </w:r>
                       <w:r>
                         <w:t xml:space="preserve">. </w:t>
                       </w:r>
@@ -5511,21 +5607,15 @@
           <w:rFonts w:ascii="Arial" w:eastAsia="Times New Roman" w:hAnsi="Arial" w:cs="Arial"/>
           <w:color w:val="000000"/>
         </w:rPr>
-        <w:t xml:space="preserve"> [</w:t>
-      </w:r>
-      <w:r>
-        <w:rPr>
-          <w:rFonts w:ascii="Arial" w:eastAsia="Times New Roman" w:hAnsi="Arial" w:cs="Arial"/>
-          <w:color w:val="000000"/>
-        </w:rPr>
-        <w:t>16</w:t>
-      </w:r>
-      <w:r>
-        <w:rPr>
-          <w:rFonts w:ascii="Arial" w:eastAsia="Times New Roman" w:hAnsi="Arial" w:cs="Arial"/>
-          <w:color w:val="000000"/>
-        </w:rPr>
-        <w:t>]</w:t>
+        <w:t xml:space="preserve"> </w:t>
+      </w:r>
+      <w:r>
+        <w:rPr>
+          <w:rFonts w:ascii="Arial" w:eastAsia="Times New Roman" w:hAnsi="Arial" w:cs="Arial"/>
+          <w:color w:val="000000"/>
+          <w:highlight w:val="yellow"/>
+        </w:rPr>
+        <w:t>[16]</w:t>
       </w:r>
       <w:r>
         <w:rPr>
@@ -5580,15 +5670,9 @@
         <w:rPr>
           <w:rFonts w:ascii="Arial" w:eastAsia="Times New Roman" w:hAnsi="Arial" w:cs="Arial"/>
           <w:color w:val="000000"/>
-        </w:rPr>
-        <w:t>[11</w:t>
-      </w:r>
-      <w:r>
-        <w:rPr>
-          <w:rFonts w:ascii="Arial" w:eastAsia="Times New Roman" w:hAnsi="Arial" w:cs="Arial"/>
-          <w:color w:val="000000"/>
-        </w:rPr>
-        <w:t>]</w:t>
+          <w:highlight w:val="yellow"/>
+        </w:rPr>
+        <w:t>[11]</w:t>
       </w:r>
       <w:r>
         <w:rPr>
@@ -5733,21 +5817,22 @@
           <w:rFonts w:ascii="Arial" w:eastAsia="Times New Roman" w:hAnsi="Arial" w:cs="Arial"/>
           <w:color w:val="000000"/>
         </w:rPr>
-        <w:t xml:space="preserve">  GitHub will create multiple versions of the code by each user and maintain a core code that each user can upload and pull from [</w:t>
-      </w:r>
-      <w:r>
-        <w:rPr>
-          <w:rFonts w:ascii="Arial" w:eastAsia="Times New Roman" w:hAnsi="Arial" w:cs="Arial"/>
-          <w:color w:val="000000"/>
-        </w:rPr>
-        <w:t>22</w:t>
-      </w:r>
-      <w:r>
-        <w:rPr>
-          <w:rFonts w:ascii="Arial" w:eastAsia="Times New Roman" w:hAnsi="Arial" w:cs="Arial"/>
-          <w:color w:val="000000"/>
-        </w:rPr>
-        <w:t xml:space="preserve">].  </w:t>
+        <w:t xml:space="preserve">  GitHub will create multiple versions of the code by each user and maintain a core code that each user can upload and pull from </w:t>
+      </w:r>
+      <w:r>
+        <w:rPr>
+          <w:rFonts w:ascii="Arial" w:eastAsia="Times New Roman" w:hAnsi="Arial" w:cs="Arial"/>
+          <w:color w:val="000000"/>
+          <w:highlight w:val="yellow"/>
+        </w:rPr>
+        <w:t>[22]</w:t>
+      </w:r>
+      <w:r>
+        <w:rPr>
+          <w:rFonts w:ascii="Arial" w:eastAsia="Times New Roman" w:hAnsi="Arial" w:cs="Arial"/>
+          <w:color w:val="000000"/>
+        </w:rPr>
+        <w:t xml:space="preserve">.  </w:t>
       </w:r>
       <w:r>
         <w:rPr>
@@ -5927,7 +6012,7 @@
                                 <wp:inline distT="0" distB="0" distL="0" distR="0" wp14:anchorId="2DDCD10C" wp14:editId="0B4C941A">
                                   <wp:extent cx="175895" cy="98941"/>
                                   <wp:effectExtent l="0" t="0" r="0" b="0"/>
-                                  <wp:docPr id="11" name="図 11"/>
+                                  <wp:docPr id="8" name="図 11"/>
                                   <wp:cNvGraphicFramePr>
                                     <a:graphicFrameLocks xmlns:a="http://schemas.openxmlformats.org/drawingml/2006/main" noChangeAspect="1"/>
                                   </wp:cNvGraphicFramePr>
@@ -5998,7 +6083,7 @@
                           <wp:inline distT="0" distB="0" distL="0" distR="0" wp14:anchorId="2DDCD10C" wp14:editId="0B4C941A">
                             <wp:extent cx="175895" cy="98941"/>
                             <wp:effectExtent l="0" t="0" r="0" b="0"/>
-                            <wp:docPr id="11" name="図 11"/>
+                            <wp:docPr id="8" name="図 11"/>
                             <wp:cNvGraphicFramePr>
                               <a:graphicFrameLocks xmlns:a="http://schemas.openxmlformats.org/drawingml/2006/main" noChangeAspect="1"/>
                             </wp:cNvGraphicFramePr>
@@ -6143,14 +6228,27 @@
                             <w:r>
                               <w:t xml:space="preserve">Figure </w:t>
                             </w:r>
-                            <w:fldSimple w:instr=" SEQ Figure \* ARABIC ">
-                              <w:r>
-                                <w:rPr>
-                                  <w:noProof/>
-                                </w:rPr>
-                                <w:t>3</w:t>
-                              </w:r>
-                            </w:fldSimple>
+                            <w:r>
+                              <w:fldChar w:fldCharType="begin"/>
+                            </w:r>
+                            <w:r>
+                              <w:instrText xml:space="preserve"> SEQ Figure \* ARABIC </w:instrText>
+                            </w:r>
+                            <w:r>
+                              <w:fldChar w:fldCharType="separate"/>
+                            </w:r>
+                            <w:r>
+                              <w:rPr>
+                                <w:noProof/>
+                              </w:rPr>
+                              <w:t>3</w:t>
+                            </w:r>
+                            <w:r>
+                              <w:rPr>
+                                <w:noProof/>
+                              </w:rPr>
+                              <w:fldChar w:fldCharType="end"/>
+                            </w:r>
                             <w:r>
                               <w:t xml:space="preserve">. </w:t>
                             </w:r>
@@ -6193,14 +6291,27 @@
                       <w:r>
                         <w:t xml:space="preserve">Figure </w:t>
                       </w:r>
-                      <w:fldSimple w:instr=" SEQ Figure \* ARABIC ">
-                        <w:r>
-                          <w:rPr>
-                            <w:noProof/>
-                          </w:rPr>
-                          <w:t>3</w:t>
-                        </w:r>
-                      </w:fldSimple>
+                      <w:r>
+                        <w:fldChar w:fldCharType="begin"/>
+                      </w:r>
+                      <w:r>
+                        <w:instrText xml:space="preserve"> SEQ Figure \* ARABIC </w:instrText>
+                      </w:r>
+                      <w:r>
+                        <w:fldChar w:fldCharType="separate"/>
+                      </w:r>
+                      <w:r>
+                        <w:rPr>
+                          <w:noProof/>
+                        </w:rPr>
+                        <w:t>3</w:t>
+                      </w:r>
+                      <w:r>
+                        <w:rPr>
+                          <w:noProof/>
+                        </w:rPr>
+                        <w:fldChar w:fldCharType="end"/>
+                      </w:r>
                       <w:r>
                         <w:t xml:space="preserve">. </w:t>
                       </w:r>
@@ -6666,14 +6777,30 @@
                             <w:r>
                               <w:t xml:space="preserve">Figure </w:t>
                             </w:r>
-                            <w:fldSimple w:instr=" SEQ Figure \* ARABIC ">
-                              <w:r>
-                                <w:rPr>
-                                  <w:noProof/>
-                                </w:rPr>
-                                <w:t>4</w:t>
-                              </w:r>
-                            </w:fldSimple>
+                            <w:r>
+                              <w:fldChar w:fldCharType="begin"/>
+                            </w:r>
+                            <w:r>
+                              <w:instrText xml:space="preserve"> SEQ Figur</w:instrText>
+                            </w:r>
+                            <w:r>
+                              <w:instrText xml:space="preserve">e \* ARABIC </w:instrText>
+                            </w:r>
+                            <w:r>
+                              <w:fldChar w:fldCharType="separate"/>
+                            </w:r>
+                            <w:r>
+                              <w:rPr>
+                                <w:noProof/>
+                              </w:rPr>
+                              <w:t>4</w:t>
+                            </w:r>
+                            <w:r>
+                              <w:rPr>
+                                <w:noProof/>
+                              </w:rPr>
+                              <w:fldChar w:fldCharType="end"/>
+                            </w:r>
                             <w:r>
                               <w:t xml:space="preserve">. </w:t>
                             </w:r>
@@ -6723,14 +6850,30 @@
                       <w:r>
                         <w:t xml:space="preserve">Figure </w:t>
                       </w:r>
-                      <w:fldSimple w:instr=" SEQ Figure \* ARABIC ">
-                        <w:r>
-                          <w:rPr>
-                            <w:noProof/>
-                          </w:rPr>
-                          <w:t>4</w:t>
-                        </w:r>
-                      </w:fldSimple>
+                      <w:r>
+                        <w:fldChar w:fldCharType="begin"/>
+                      </w:r>
+                      <w:r>
+                        <w:instrText xml:space="preserve"> SEQ Figur</w:instrText>
+                      </w:r>
+                      <w:r>
+                        <w:instrText xml:space="preserve">e \* ARABIC </w:instrText>
+                      </w:r>
+                      <w:r>
+                        <w:fldChar w:fldCharType="separate"/>
+                      </w:r>
+                      <w:r>
+                        <w:rPr>
+                          <w:noProof/>
+                        </w:rPr>
+                        <w:t>4</w:t>
+                      </w:r>
+                      <w:r>
+                        <w:rPr>
+                          <w:noProof/>
+                        </w:rPr>
+                        <w:fldChar w:fldCharType="end"/>
+                      </w:r>
                       <w:r>
                         <w:t xml:space="preserve">. </w:t>
                       </w:r>
@@ -7895,7 +8038,22 @@
         <w:rPr>
           <w:rFonts w:ascii="Arial" w:hAnsi="Arial" w:cs="Arial"/>
         </w:rPr>
-        <w:t xml:space="preserve">rganized text files of strings [24]. </w:t>
+        <w:t xml:space="preserve">rganized text files of strings </w:t>
+      </w:r>
+      <w:bookmarkStart w:id="0" w:name="_GoBack"/>
+      <w:r>
+        <w:rPr>
+          <w:rFonts w:ascii="Arial" w:hAnsi="Arial" w:cs="Arial"/>
+          <w:highlight w:val="yellow"/>
+        </w:rPr>
+        <w:t>[24]</w:t>
+      </w:r>
+      <w:bookmarkEnd w:id="0"/>
+      <w:r>
+        <w:rPr>
+          <w:rFonts w:ascii="Arial" w:hAnsi="Arial" w:cs="Arial"/>
+        </w:rPr>
+        <w:t xml:space="preserve">. </w:t>
       </w:r>
       <w:r>
         <w:rPr>
@@ -8132,6 +8290,7 @@
           <w:rFonts w:ascii="Arial" w:hAnsi="Arial" w:cs="Arial"/>
           <w:sz w:val="24"/>
           <w:szCs w:val="24"/>
+          <w:highlight w:val="yellow"/>
         </w:rPr>
         <w:lastRenderedPageBreak/>
         <w:t>[1]</w:t>
@@ -8191,6 +8350,7 @@
           <w:rFonts w:ascii="Arial" w:hAnsi="Arial" w:cs="Arial"/>
           <w:sz w:val="24"/>
           <w:szCs w:val="24"/>
+          <w:highlight w:val="yellow"/>
         </w:rPr>
         <w:t>[2]</w:t>
       </w:r>
@@ -8249,6 +8409,7 @@
           <w:rFonts w:ascii="Arial" w:hAnsi="Arial" w:cs="Arial"/>
           <w:sz w:val="24"/>
           <w:szCs w:val="24"/>
+          <w:highlight w:val="yellow"/>
         </w:rPr>
         <w:t>[3]</w:t>
       </w:r>
@@ -8307,6 +8468,7 @@
           <w:rFonts w:ascii="Arial" w:hAnsi="Arial" w:cs="Arial"/>
           <w:sz w:val="24"/>
           <w:szCs w:val="24"/>
+          <w:highlight w:val="yellow"/>
         </w:rPr>
         <w:t>[4]</w:t>
       </w:r>
@@ -8365,6 +8527,7 @@
           <w:rFonts w:ascii="Arial" w:hAnsi="Arial" w:cs="Arial"/>
           <w:sz w:val="24"/>
           <w:szCs w:val="24"/>
+          <w:highlight w:val="yellow"/>
         </w:rPr>
         <w:t>[5]</w:t>
       </w:r>
@@ -8406,6 +8569,7 @@
           <w:rFonts w:ascii="Arial" w:hAnsi="Arial" w:cs="Arial"/>
           <w:sz w:val="24"/>
           <w:szCs w:val="24"/>
+          <w:highlight w:val="yellow"/>
         </w:rPr>
         <w:t>[6]</w:t>
       </w:r>
@@ -8464,6 +8628,7 @@
           <w:rFonts w:ascii="Arial" w:hAnsi="Arial" w:cs="Arial"/>
           <w:sz w:val="24"/>
           <w:szCs w:val="24"/>
+          <w:highlight w:val="yellow"/>
         </w:rPr>
         <w:t>[7]</w:t>
       </w:r>
@@ -8500,21 +8665,7 @@
             <w:rStyle w:val="Hyperlink"/>
             <w:rFonts w:ascii="Arial" w:hAnsi="Arial" w:cs="Arial"/>
           </w:rPr>
-          <w:t>http://www.tobii.com/en/eye-tracking-rese</w:t>
-        </w:r>
-        <w:r>
-          <w:rPr>
-            <w:rStyle w:val="Hyperlink"/>
-            <w:rFonts w:ascii="Arial" w:hAnsi="Arial" w:cs="Arial"/>
-          </w:rPr>
-          <w:t>a</w:t>
-        </w:r>
-        <w:r>
-          <w:rPr>
-            <w:rStyle w:val="Hyperlink"/>
-            <w:rFonts w:ascii="Arial" w:hAnsi="Arial" w:cs="Arial"/>
-          </w:rPr>
-          <w:t>rch/global/research/neuropsychology/</w:t>
+          <w:t>http://www.tobii.com/en/eye-tracking-research/global/research/neuropsychology/</w:t>
         </w:r>
       </w:hyperlink>
       <w:r>
@@ -8551,6 +8702,7 @@
           <w:rFonts w:ascii="Arial" w:hAnsi="Arial" w:cs="Arial"/>
           <w:sz w:val="24"/>
           <w:szCs w:val="24"/>
+          <w:highlight w:val="yellow"/>
         </w:rPr>
         <w:t>[8]</w:t>
       </w:r>
@@ -8600,6 +8752,7 @@
           <w:rFonts w:ascii="Arial" w:hAnsi="Arial" w:cs="Arial"/>
           <w:sz w:val="24"/>
           <w:szCs w:val="24"/>
+          <w:highlight w:val="yellow"/>
         </w:rPr>
         <w:t>[9]</w:t>
       </w:r>
@@ -8623,8 +8776,6 @@
           <w:t>www.psych.org/mental-health/more-topics/warning-signs-of-mental-illness</w:t>
         </w:r>
       </w:hyperlink>
-      <w:bookmarkStart w:id="0" w:name="_GoBack"/>
-      <w:bookmarkEnd w:id="0"/>
     </w:p>
     <w:p>
       <w:pPr>
@@ -8640,8 +8791,17 @@
           <w:rFonts w:ascii="Arial" w:hAnsi="Arial" w:cs="Arial"/>
           <w:sz w:val="24"/>
           <w:szCs w:val="24"/>
-        </w:rPr>
-        <w:t xml:space="preserve">[10] </w:t>
+          <w:highlight w:val="yellow"/>
+        </w:rPr>
+        <w:t>[10]</w:t>
+      </w:r>
+      <w:r>
+        <w:rPr>
+          <w:rFonts w:ascii="Arial" w:hAnsi="Arial" w:cs="Arial"/>
+          <w:sz w:val="24"/>
+          <w:szCs w:val="24"/>
+        </w:rPr>
+        <w:t xml:space="preserve"> </w:t>
       </w:r>
       <w:r>
         <w:rPr>
@@ -8687,6 +8847,7 @@
           <w:rFonts w:ascii="Arial" w:hAnsi="Arial" w:cs="Arial"/>
           <w:sz w:val="24"/>
           <w:szCs w:val="24"/>
+          <w:highlight w:val="yellow"/>
         </w:rPr>
         <w:t>[11]</w:t>
       </w:r>
@@ -8732,8 +8893,17 @@
           <w:rFonts w:ascii="Arial" w:hAnsi="Arial" w:cs="Arial"/>
           <w:sz w:val="24"/>
           <w:szCs w:val="24"/>
-        </w:rPr>
-        <w:t xml:space="preserve">[12] </w:t>
+          <w:highlight w:val="yellow"/>
+        </w:rPr>
+        <w:t>[12]</w:t>
+      </w:r>
+      <w:r>
+        <w:rPr>
+          <w:rFonts w:ascii="Arial" w:hAnsi="Arial" w:cs="Arial"/>
+          <w:sz w:val="24"/>
+          <w:szCs w:val="24"/>
+        </w:rPr>
+        <w:t xml:space="preserve"> </w:t>
       </w:r>
       <w:r>
         <w:rPr>
@@ -8781,8 +8951,17 @@
           <w:rFonts w:ascii="Arial" w:hAnsi="Arial" w:cs="Arial"/>
           <w:sz w:val="24"/>
           <w:szCs w:val="24"/>
-        </w:rPr>
-        <w:t xml:space="preserve">[13] </w:t>
+          <w:highlight w:val="yellow"/>
+        </w:rPr>
+        <w:t>[13]</w:t>
+      </w:r>
+      <w:r>
+        <w:rPr>
+          <w:rFonts w:ascii="Arial" w:hAnsi="Arial" w:cs="Arial"/>
+          <w:sz w:val="24"/>
+          <w:szCs w:val="24"/>
+        </w:rPr>
+        <w:t xml:space="preserve"> </w:t>
       </w:r>
       <w:r>
         <w:rPr>
@@ -8809,6 +8988,7 @@
           <w:rFonts w:ascii="Arial" w:hAnsi="Arial" w:cs="Arial"/>
           <w:sz w:val="24"/>
           <w:szCs w:val="24"/>
+          <w:highlight w:val="yellow"/>
         </w:rPr>
         <w:t>[13]</w:t>
       </w:r>
@@ -8848,6 +9028,7 @@
           <w:rFonts w:ascii="Arial" w:hAnsi="Arial" w:cs="Arial"/>
           <w:sz w:val="24"/>
           <w:szCs w:val="24"/>
+          <w:highlight w:val="yellow"/>
         </w:rPr>
         <w:t>[14]</w:t>
       </w:r>
@@ -8876,6 +9057,7 @@
           <w:rFonts w:ascii="Arial" w:hAnsi="Arial" w:cs="Arial"/>
           <w:sz w:val="24"/>
           <w:szCs w:val="24"/>
+          <w:highlight w:val="yellow"/>
         </w:rPr>
         <w:t>[15]</w:t>
       </w:r>
@@ -8923,6 +9105,7 @@
           <w:rFonts w:ascii="Arial" w:hAnsi="Arial" w:cs="Arial"/>
           <w:sz w:val="24"/>
           <w:szCs w:val="24"/>
+          <w:highlight w:val="yellow"/>
         </w:rPr>
         <w:t>[16]</w:t>
       </w:r>
@@ -8951,6 +9134,7 @@
           <w:rFonts w:ascii="Arial" w:hAnsi="Arial" w:cs="Arial"/>
           <w:sz w:val="24"/>
           <w:szCs w:val="24"/>
+          <w:highlight w:val="yellow"/>
         </w:rPr>
         <w:lastRenderedPageBreak/>
         <w:t>[17]</w:t>
@@ -8992,6 +9176,7 @@
           <w:rFonts w:ascii="Arial" w:hAnsi="Arial" w:cs="Arial"/>
           <w:sz w:val="24"/>
           <w:szCs w:val="24"/>
+          <w:highlight w:val="yellow"/>
         </w:rPr>
         <w:t>[18]</w:t>
       </w:r>
@@ -9019,6 +9204,7 @@
           <w:rFonts w:ascii="Arial" w:hAnsi="Arial" w:cs="Arial"/>
           <w:sz w:val="24"/>
           <w:szCs w:val="24"/>
+          <w:highlight w:val="yellow"/>
         </w:rPr>
         <w:t>[19]</w:t>
       </w:r>
@@ -9047,6 +9233,7 @@
           <w:rFonts w:ascii="Arial" w:hAnsi="Arial" w:cs="Arial"/>
           <w:sz w:val="24"/>
           <w:szCs w:val="24"/>
+          <w:highlight w:val="yellow"/>
         </w:rPr>
         <w:t>[20]</w:t>
       </w:r>
@@ -9097,16 +9284,9 @@
       <w:r>
         <w:rPr>
           <w:rFonts w:ascii="Arial" w:hAnsi="Arial" w:cs="Arial"/>
-        </w:rPr>
-        <w:t>[21</w:t>
-      </w:r>
-      <w:r>
-        <w:rPr>
-          <w:rFonts w:ascii="Arial" w:hAnsi="Arial" w:cs="Arial"/>
-          <w:sz w:val="24"/>
-          <w:szCs w:val="24"/>
-        </w:rPr>
-        <w:t>]</w:t>
+          <w:highlight w:val="yellow"/>
+        </w:rPr>
+        <w:t>[21]</w:t>
       </w:r>
       <w:r>
         <w:rPr>
@@ -9160,16 +9340,17 @@
       <w:r>
         <w:rPr>
           <w:rFonts w:ascii="Arial" w:hAnsi="Arial" w:cs="Arial"/>
-        </w:rPr>
-        <w:t>[22</w:t>
-      </w:r>
-      <w:r>
-        <w:rPr>
-          <w:rFonts w:ascii="Arial" w:hAnsi="Arial" w:cs="Arial"/>
-          <w:sz w:val="24"/>
-          <w:szCs w:val="24"/>
-        </w:rPr>
-        <w:t xml:space="preserve">]  </w:t>
+          <w:highlight w:val="yellow"/>
+        </w:rPr>
+        <w:t>[22]</w:t>
+      </w:r>
+      <w:r>
+        <w:rPr>
+          <w:rFonts w:ascii="Arial" w:hAnsi="Arial" w:cs="Arial"/>
+          <w:sz w:val="24"/>
+          <w:szCs w:val="24"/>
+        </w:rPr>
+        <w:t xml:space="preserve">  </w:t>
       </w:r>
       <w:r>
         <w:rPr>
@@ -9206,7 +9387,14 @@
         <w:rPr>
           <w:rFonts w:ascii="Arial" w:hAnsi="Arial" w:cs="Arial"/>
         </w:rPr>
-        <w:t>[23</w:t>
+        <w:t>[</w:t>
+      </w:r>
+      <w:r>
+        <w:rPr>
+          <w:rFonts w:ascii="Arial" w:hAnsi="Arial" w:cs="Arial"/>
+          <w:highlight w:val="yellow"/>
+        </w:rPr>
+        <w:t>23</w:t>
       </w:r>
       <w:r>
         <w:rPr>
@@ -9268,16 +9456,17 @@
       <w:r>
         <w:rPr>
           <w:rFonts w:ascii="Arial" w:hAnsi="Arial" w:cs="Arial"/>
-        </w:rPr>
-        <w:t>[24</w:t>
-      </w:r>
-      <w:r>
-        <w:rPr>
-          <w:rFonts w:ascii="Arial" w:hAnsi="Arial" w:cs="Arial"/>
-          <w:sz w:val="24"/>
-          <w:szCs w:val="24"/>
-        </w:rPr>
-        <w:t xml:space="preserve">] </w:t>
+          <w:highlight w:val="yellow"/>
+        </w:rPr>
+        <w:t>[24]</w:t>
+      </w:r>
+      <w:r>
+        <w:rPr>
+          <w:rFonts w:ascii="Arial" w:hAnsi="Arial" w:cs="Arial"/>
+          <w:sz w:val="24"/>
+          <w:szCs w:val="24"/>
+        </w:rPr>
+        <w:t xml:space="preserve"> </w:t>
       </w:r>
       <w:r>
         <w:rPr>

</xml_diff>